<commit_message>
add some update point
</commit_message>
<xml_diff>
--- a/项目模块及阶段划分.docx
+++ b/项目模块及阶段划分.docx
@@ -1771,13 +1771,35 @@
               </w:numPr>
               <w:jc w:val="left"/>
               <w:rPr>
-                <w:rFonts w:hint="eastAsia" w:asciiTheme="minorEastAsia" w:hAnsiTheme="minorEastAsia" w:cstheme="minorEastAsia"/>
-                <w:sz w:val="32"/>
-                <w:szCs w:val="32"/>
-                <w:vertAlign w:val="baseline"/>
-                <w:lang w:eastAsia="zh-CN"/>
-              </w:rPr>
-            </w:pPr>
+                <w:rFonts w:hint="eastAsia" w:asciiTheme="minorEastAsia" w:hAnsiTheme="minorEastAsia" w:eastAsiaTheme="minorEastAsia" w:cstheme="minorEastAsia"/>
+                <w:sz w:val="32"/>
+                <w:szCs w:val="32"/>
+                <w:vertAlign w:val="baseline"/>
+                <w:lang w:eastAsia="zh-CN"/>
+              </w:rPr>
+            </w:pPr>
+            <w:r>
+              <w:rPr>
+                <w:rFonts w:hint="eastAsia" w:asciiTheme="minorEastAsia" w:hAnsiTheme="minorEastAsia" w:cstheme="minorEastAsia"/>
+                <w:sz w:val="32"/>
+                <w:szCs w:val="32"/>
+                <w:vertAlign w:val="baseline"/>
+                <w:lang w:eastAsia="zh-CN"/>
+              </w:rPr>
+              <w:t>山西高校图片库增加高清图片下载</w:t>
+            </w:r>
+            <w:r>
+              <w:rPr>
+                <w:rFonts w:hint="eastAsia" w:asciiTheme="minorEastAsia" w:hAnsiTheme="minorEastAsia" w:cstheme="minorEastAsia"/>
+                <w:sz w:val="32"/>
+                <w:szCs w:val="32"/>
+                <w:vertAlign w:val="baseline"/>
+                <w:lang w:val="en-US" w:eastAsia="zh-CN"/>
+              </w:rPr>
+              <w:t>/增加用户上传机制/商家自我上架商品</w:t>
+            </w:r>
+            <w:bookmarkStart w:id="0" w:name="_GoBack"/>
+            <w:bookmarkEnd w:id="0"/>
           </w:p>
         </w:tc>
         <w:tc>
@@ -1899,7 +1921,9 @@
         </w:tblBorders>
         <w:tblLayout w:type="fixed"/>
         <w:tblCellMar>
+          <w:top w:w="0" w:type="dxa"/>
           <w:left w:w="108" w:type="dxa"/>
+          <w:bottom w:w="0" w:type="dxa"/>
           <w:right w:w="108" w:type="dxa"/>
         </w:tblCellMar>
       </w:tblPr>
@@ -1919,7 +1943,9 @@
           </w:tblBorders>
           <w:tblLayout w:type="fixed"/>
           <w:tblCellMar>
+            <w:top w:w="0" w:type="dxa"/>
             <w:left w:w="108" w:type="dxa"/>
+            <w:bottom w:w="0" w:type="dxa"/>
             <w:right w:w="108" w:type="dxa"/>
           </w:tblCellMar>
         </w:tblPrEx>
@@ -1997,7 +2023,9 @@
           </w:tblBorders>
           <w:tblLayout w:type="fixed"/>
           <w:tblCellMar>
+            <w:top w:w="0" w:type="dxa"/>
             <w:left w:w="108" w:type="dxa"/>
+            <w:bottom w:w="0" w:type="dxa"/>
             <w:right w:w="108" w:type="dxa"/>
           </w:tblCellMar>
         </w:tblPrEx>
@@ -2076,7 +2104,9 @@
           </w:tblBorders>
           <w:tblLayout w:type="fixed"/>
           <w:tblCellMar>
+            <w:top w:w="0" w:type="dxa"/>
             <w:left w:w="108" w:type="dxa"/>
+            <w:bottom w:w="0" w:type="dxa"/>
             <w:right w:w="108" w:type="dxa"/>
           </w:tblCellMar>
         </w:tblPrEx>
@@ -2155,7 +2185,9 @@
           </w:tblBorders>
           <w:tblLayout w:type="fixed"/>
           <w:tblCellMar>
+            <w:top w:w="0" w:type="dxa"/>
             <w:left w:w="108" w:type="dxa"/>
+            <w:bottom w:w="0" w:type="dxa"/>
             <w:right w:w="108" w:type="dxa"/>
           </w:tblCellMar>
         </w:tblPrEx>
@@ -2219,8 +2251,6 @@
               </w:rPr>
               <w:t>进行项目结构设计，提交项目树形结构图文档，已有模块子目录结构图文档</w:t>
             </w:r>
-            <w:bookmarkStart w:id="0" w:name="_GoBack"/>
-            <w:bookmarkEnd w:id="0"/>
           </w:p>
         </w:tc>
       </w:tr>
@@ -2236,7 +2266,9 @@
           </w:tblBorders>
           <w:tblLayout w:type="fixed"/>
           <w:tblCellMar>
+            <w:top w:w="0" w:type="dxa"/>
             <w:left w:w="108" w:type="dxa"/>
+            <w:bottom w:w="0" w:type="dxa"/>
             <w:right w:w="108" w:type="dxa"/>
           </w:tblCellMar>
         </w:tblPrEx>

</xml_diff>